<commit_message>
Fix in OCC metadata v1.3 and paper to Drift-a-LOD
</commit_message>
<xml_diff>
--- a/document/occ-metadata-v1_5_3.docx
+++ b/document/occ-metadata-v1_5_3.docx
@@ -53,7 +53,7 @@
         <w:t xml:space="preserve"> </w:t>
       </w:r>
       <w:r>
-        <w:t>7</w:t>
+        <w:t>13</w:t>
       </w:r>
       <w:r>
         <w:t>, 2016</w:t>
@@ -107,7 +107,7 @@
           <w:szCs w:val="20"/>
           <w:lang w:eastAsia="en-US"/>
         </w:rPr>
-        <w:t>7</w:t>
+        <w:t>13</w:t>
       </w:r>
       <w:r>
         <w:rPr>
@@ -158,7 +158,7 @@
           <w:szCs w:val="20"/>
           <w:lang w:eastAsia="en-US"/>
         </w:rPr>
-        <w:t>2</w:t>
+        <w:t>3</w:t>
       </w:r>
     </w:p>
     <w:p>
@@ -193,7 +193,7 @@
           <w:szCs w:val="20"/>
           <w:lang w:eastAsia="en-US"/>
         </w:rPr>
-        <w:t>.1</w:t>
+        <w:t>.</w:t>
       </w:r>
       <w:r>
         <w:rPr>
@@ -201,7 +201,7 @@
           <w:szCs w:val="20"/>
           <w:lang w:eastAsia="en-US"/>
         </w:rPr>
-        <w:t xml:space="preserve">, published </w:t>
+        <w:t>2</w:t>
       </w:r>
       <w:r>
         <w:rPr>
@@ -209,7 +209,7 @@
           <w:szCs w:val="20"/>
           <w:lang w:eastAsia="en-US"/>
         </w:rPr>
-        <w:t xml:space="preserve">June </w:t>
+        <w:t xml:space="preserve">, published </w:t>
       </w:r>
       <w:r>
         <w:rPr>
@@ -217,7 +217,31 @@
           <w:szCs w:val="20"/>
           <w:lang w:eastAsia="en-US"/>
         </w:rPr>
-        <w:t>28</w:t>
+        <w:t>Ju</w:t>
+      </w:r>
+      <w:r>
+        <w:rPr>
+          <w:sz w:val="20"/>
+          <w:szCs w:val="20"/>
+          <w:lang w:eastAsia="en-US"/>
+        </w:rPr>
+        <w:t>ly</w:t>
+      </w:r>
+      <w:r>
+        <w:rPr>
+          <w:sz w:val="20"/>
+          <w:szCs w:val="20"/>
+          <w:lang w:eastAsia="en-US"/>
+        </w:rPr>
+        <w:t xml:space="preserve"> </w:t>
+      </w:r>
+      <w:r>
+        <w:rPr>
+          <w:sz w:val="20"/>
+          <w:szCs w:val="20"/>
+          <w:lang w:eastAsia="en-US"/>
+        </w:rPr>
+        <w:t>7</w:t>
       </w:r>
       <w:r>
         <w:rPr>
@@ -2737,9 +2761,8 @@
       <w:r>
         <w:t xml:space="preserve">. Possible activities </w:t>
       </w:r>
-      <w:r>
-        <w:t xml:space="preserve">in the </w:t>
-      </w:r>
+      <w:bookmarkStart w:id="0" w:name="_GoBack"/>
+      <w:bookmarkEnd w:id="0"/>
       <w:r>
         <w:t>are:</w:t>
       </w:r>
@@ -15453,8 +15476,6 @@
         </w:rPr>
         <w:t>",</w:t>
       </w:r>
-      <w:bookmarkStart w:id="0" w:name="_GoBack"/>
-      <w:bookmarkEnd w:id="0"/>
     </w:p>
     <w:p>
       <w:pPr>

</xml_diff>